<commit_message>
debut partie code d'etalement
</commit_message>
<xml_diff>
--- a/CompteRendu.docx
+++ b/CompteRendu.docx
@@ -10,11 +10,16 @@
           <w:docPartUnique/>
         </w:docPartObj>
       </w:sdtPr>
+      <w:sdtEndPr/>
       <w:sdtContent>
         <w:p>
+          <w:pPr>
+            <w:pStyle w:val="Titre"/>
+          </w:pPr>
           <w:r>
             <w:rPr>
               <w:noProof/>
+              <w:lang w:eastAsia="fr-FR"/>
             </w:rPr>
             <mc:AlternateContent>
               <mc:Choice Requires="wpg">
@@ -222,6 +227,7 @@
                                     <w15:appearance w15:val="hidden"/>
                                     <w:text/>
                                   </w:sdtPr>
+                                  <w:sdtEndPr/>
                                   <w:sdtContent>
                                     <w:p>
                                       <w:pPr>
@@ -277,6 +283,7 @@
                                       <w15:appearance w15:val="hidden"/>
                                       <w:text/>
                                     </w:sdtPr>
+                                    <w:sdtEndPr/>
                                     <w:sdtContent>
                                       <w:r>
                                         <w:rPr>
@@ -425,6 +432,7 @@
           <w:r>
             <w:rPr>
               <w:noProof/>
+              <w:lang w:eastAsia="fr-FR"/>
             </w:rPr>
             <mc:AlternateContent>
               <mc:Choice Requires="wpg">
@@ -633,6 +641,7 @@
                                     <w15:appearance w15:val="hidden"/>
                                     <w:text/>
                                   </w:sdtPr>
+                                  <w:sdtEndPr/>
                                   <w:sdtContent>
                                     <w:p>
                                       <w:pPr>
@@ -678,6 +687,7 @@
                                     <w15:appearance w15:val="hidden"/>
                                     <w:text/>
                                   </w:sdtPr>
+                                  <w:sdtEndPr/>
                                   <w:sdtContent>
                                     <w:p>
                                       <w:pPr>
@@ -841,6 +851,7 @@
           <w:r>
             <w:rPr>
               <w:noProof/>
+              <w:lang w:eastAsia="fr-FR"/>
             </w:rPr>
             <mc:AlternateContent>
               <mc:Choice Requires="wps">
@@ -930,21 +941,1444 @@
       </w:r>
     </w:p>
     <w:p>
-      <w:proofErr w:type="spellStart"/>
-      <w:proofErr w:type="gramStart"/>
-      <w:r>
-        <w:t>premiere</w:t>
-      </w:r>
-      <w:proofErr w:type="spellEnd"/>
-      <w:proofErr w:type="gramEnd"/>
-      <w:r>
-        <w:t xml:space="preserve"> partie</w:t>
+      <w:pPr>
+        <w:pStyle w:val="Titre"/>
+      </w:pPr>
+      <w:r>
+        <w:t>Code d’</w:t>
+      </w:r>
+      <w:r>
+        <w:t>Etalement</w:t>
+      </w:r>
+      <w:bookmarkStart w:id="0" w:name="_GoBack"/>
+      <w:bookmarkEnd w:id="0"/>
+    </w:p>
+    <w:p/>
+    <w:p>
+      <w:r>
+        <w:t xml:space="preserve">Objectif : </w:t>
+      </w:r>
+      <w:r>
+        <w:t xml:space="preserve">Mise en œuvre </w:t>
+      </w:r>
+      <w:r>
+        <w:t>d’</w:t>
+      </w:r>
+      <w:r>
+        <w:t>un codeur de Hadamard.</w:t>
+      </w:r>
+    </w:p>
+    <w:p/>
+    <w:p/>
+    <w:p>
+      <w:pPr>
+        <w:ind w:firstLine="708"/>
+      </w:pPr>
+      <w:r>
+        <w:t xml:space="preserve">Pour commencer, nous avons choisi de </w:t>
+      </w:r>
+      <w:r>
+        <w:t>réfléchir</w:t>
+      </w:r>
+      <w:r>
+        <w:t xml:space="preserve"> sur la </w:t>
+      </w:r>
+      <w:r>
+        <w:t>méthode</w:t>
+      </w:r>
+      <w:r>
+        <w:t xml:space="preserve"> de </w:t>
+      </w:r>
+      <w:r>
+        <w:t>conception</w:t>
+      </w:r>
+      <w:r>
+        <w:t xml:space="preserve"> de la matrice </w:t>
+      </w:r>
+      <w:r>
+        <w:t>d’Hadamard</w:t>
+      </w:r>
+      <w:r>
+        <w:t xml:space="preserve">. Nous avons donc choisi </w:t>
+      </w:r>
+      <w:r>
+        <w:t>de créer la première partie de cette matrice a la main (les quatre premières cases) pour pouvoir construire toutes les autres en fonction du nombre d’utilisateur.</w:t>
       </w:r>
     </w:p>
     <w:p>
       <w:r>
-        <w:br w:type="page"/>
-      </w:r>
+        <w:rPr>
+          <w:noProof/>
+          <w:lang w:eastAsia="fr-FR"/>
+        </w:rPr>
+        <w:drawing>
+          <wp:anchor distT="0" distB="0" distL="114300" distR="114300" simplePos="0" relativeHeight="251662336" behindDoc="0" locked="0" layoutInCell="1" allowOverlap="1" wp14:anchorId="082F7A63" wp14:editId="6EFEEF30">
+            <wp:simplePos x="0" y="0"/>
+            <wp:positionH relativeFrom="column">
+              <wp:posOffset>3915410</wp:posOffset>
+            </wp:positionH>
+            <wp:positionV relativeFrom="paragraph">
+              <wp:posOffset>147320</wp:posOffset>
+            </wp:positionV>
+            <wp:extent cx="1003300" cy="1232535"/>
+            <wp:effectExtent l="0" t="0" r="12700" b="12065"/>
+            <wp:wrapNone/>
+            <wp:docPr id="2" name="Image 2"/>
+            <wp:cNvGraphicFramePr>
+              <a:graphicFrameLocks xmlns:a="http://schemas.openxmlformats.org/drawingml/2006/main" noChangeAspect="1"/>
+            </wp:cNvGraphicFramePr>
+            <a:graphic xmlns:a="http://schemas.openxmlformats.org/drawingml/2006/main">
+              <a:graphicData uri="http://schemas.openxmlformats.org/drawingml/2006/picture">
+                <pic:pic xmlns:pic="http://schemas.openxmlformats.org/drawingml/2006/picture">
+                  <pic:nvPicPr>
+                    <pic:cNvPr id="2" name="Capture d’écran 2017-12-01 à 10.38.50.png"/>
+                    <pic:cNvPicPr/>
+                  </pic:nvPicPr>
+                  <pic:blipFill rotWithShape="1">
+                    <a:blip r:embed="rId4">
+                      <a:extLst>
+                        <a:ext uri="{28A0092B-C50C-407E-A947-70E740481C1C}">
+                          <a14:useLocalDpi xmlns:a14="http://schemas.microsoft.com/office/drawing/2010/main" val="0"/>
+                        </a:ext>
+                      </a:extLst>
+                    </a:blip>
+                    <a:srcRect r="30722"/>
+                    <a:stretch/>
+                  </pic:blipFill>
+                  <pic:spPr bwMode="auto">
+                    <a:xfrm>
+                      <a:off x="0" y="0"/>
+                      <a:ext cx="1003300" cy="1232535"/>
+                    </a:xfrm>
+                    <a:prstGeom prst="rect">
+                      <a:avLst/>
+                    </a:prstGeom>
+                    <a:ln>
+                      <a:noFill/>
+                    </a:ln>
+                    <a:extLst>
+                      <a:ext uri="{53640926-AAD7-44D8-BBD7-CCE9431645EC}">
+                        <a14:shadowObscured xmlns:a14="http://schemas.microsoft.com/office/drawing/2010/main"/>
+                      </a:ext>
+                    </a:extLst>
+                  </pic:spPr>
+                </pic:pic>
+              </a:graphicData>
+            </a:graphic>
+            <wp14:sizeRelH relativeFrom="page">
+              <wp14:pctWidth>0</wp14:pctWidth>
+            </wp14:sizeRelH>
+            <wp14:sizeRelV relativeFrom="page">
+              <wp14:pctHeight>0</wp14:pctHeight>
+            </wp14:sizeRelV>
+          </wp:anchor>
+        </w:drawing>
+      </w:r>
+      <w:r>
+        <w:rPr>
+          <w:noProof/>
+          <w:lang w:eastAsia="fr-FR"/>
+        </w:rPr>
+        <w:drawing>
+          <wp:anchor distT="0" distB="0" distL="114300" distR="114300" simplePos="0" relativeHeight="251663360" behindDoc="0" locked="0" layoutInCell="1" allowOverlap="1" wp14:anchorId="701CBF77" wp14:editId="7DB69297">
+            <wp:simplePos x="0" y="0"/>
+            <wp:positionH relativeFrom="column">
+              <wp:posOffset>714375</wp:posOffset>
+            </wp:positionH>
+            <wp:positionV relativeFrom="paragraph">
+              <wp:posOffset>157480</wp:posOffset>
+            </wp:positionV>
+            <wp:extent cx="1561592" cy="1076960"/>
+            <wp:effectExtent l="0" t="0" r="0" b="0"/>
+            <wp:wrapNone/>
+            <wp:docPr id="1" name="Image 1"/>
+            <wp:cNvGraphicFramePr>
+              <a:graphicFrameLocks xmlns:a="http://schemas.openxmlformats.org/drawingml/2006/main" noChangeAspect="1"/>
+            </wp:cNvGraphicFramePr>
+            <a:graphic xmlns:a="http://schemas.openxmlformats.org/drawingml/2006/main">
+              <a:graphicData uri="http://schemas.openxmlformats.org/drawingml/2006/picture">
+                <pic:pic xmlns:pic="http://schemas.openxmlformats.org/drawingml/2006/picture">
+                  <pic:nvPicPr>
+                    <pic:cNvPr id="1" name="Capture d’écran 2017-12-01 à 10.37.05.png"/>
+                    <pic:cNvPicPr/>
+                  </pic:nvPicPr>
+                  <pic:blipFill>
+                    <a:blip r:embed="rId5">
+                      <a:extLst>
+                        <a:ext uri="{28A0092B-C50C-407E-A947-70E740481C1C}">
+                          <a14:useLocalDpi xmlns:a14="http://schemas.microsoft.com/office/drawing/2010/main" val="0"/>
+                        </a:ext>
+                      </a:extLst>
+                    </a:blip>
+                    <a:stretch>
+                      <a:fillRect/>
+                    </a:stretch>
+                  </pic:blipFill>
+                  <pic:spPr>
+                    <a:xfrm>
+                      <a:off x="0" y="0"/>
+                      <a:ext cx="1561592" cy="1076960"/>
+                    </a:xfrm>
+                    <a:prstGeom prst="rect">
+                      <a:avLst/>
+                    </a:prstGeom>
+                  </pic:spPr>
+                </pic:pic>
+              </a:graphicData>
+            </a:graphic>
+            <wp14:sizeRelH relativeFrom="page">
+              <wp14:pctWidth>0</wp14:pctWidth>
+            </wp14:sizeRelH>
+            <wp14:sizeRelV relativeFrom="page">
+              <wp14:pctHeight>0</wp14:pctHeight>
+            </wp14:sizeRelV>
+          </wp:anchor>
+        </w:drawing>
+      </w:r>
+    </w:p>
+    <w:p/>
+    <w:p/>
+    <w:p>
+      <w:r>
+        <w:rPr>
+          <w:noProof/>
+          <w:lang w:eastAsia="fr-FR"/>
+        </w:rPr>
+        <mc:AlternateContent>
+          <mc:Choice Requires="wps">
+            <w:drawing>
+              <wp:anchor distT="0" distB="0" distL="114300" distR="114300" simplePos="0" relativeHeight="251664384" behindDoc="0" locked="0" layoutInCell="1" allowOverlap="1" wp14:anchorId="253C1C43" wp14:editId="1BEE974E">
+                <wp:simplePos x="0" y="0"/>
+                <wp:positionH relativeFrom="column">
+                  <wp:posOffset>2543175</wp:posOffset>
+                </wp:positionH>
+                <wp:positionV relativeFrom="paragraph">
+                  <wp:posOffset>56515</wp:posOffset>
+                </wp:positionV>
+                <wp:extent cx="914400" cy="231140"/>
+                <wp:effectExtent l="0" t="25400" r="50800" b="48260"/>
+                <wp:wrapThrough wrapText="bothSides">
+                  <wp:wrapPolygon edited="0">
+                    <wp:start x="16800" y="-2374"/>
+                    <wp:lineTo x="0" y="0"/>
+                    <wp:lineTo x="0" y="16615"/>
+                    <wp:lineTo x="16800" y="23736"/>
+                    <wp:lineTo x="21000" y="23736"/>
+                    <wp:lineTo x="22200" y="11868"/>
+                    <wp:lineTo x="22200" y="4747"/>
+                    <wp:lineTo x="21000" y="-2374"/>
+                    <wp:lineTo x="16800" y="-2374"/>
+                  </wp:wrapPolygon>
+                </wp:wrapThrough>
+                <wp:docPr id="3" name="Flèche vers la droite 3"/>
+                <wp:cNvGraphicFramePr/>
+                <a:graphic xmlns:a="http://schemas.openxmlformats.org/drawingml/2006/main">
+                  <a:graphicData uri="http://schemas.microsoft.com/office/word/2010/wordprocessingShape">
+                    <wps:wsp>
+                      <wps:cNvSpPr/>
+                      <wps:spPr>
+                        <a:xfrm>
+                          <a:off x="0" y="0"/>
+                          <a:ext cx="914400" cy="231140"/>
+                        </a:xfrm>
+                        <a:prstGeom prst="rightArrow">
+                          <a:avLst/>
+                        </a:prstGeom>
+                      </wps:spPr>
+                      <wps:style>
+                        <a:lnRef idx="2">
+                          <a:schemeClr val="dk1">
+                            <a:shade val="50000"/>
+                          </a:schemeClr>
+                        </a:lnRef>
+                        <a:fillRef idx="1">
+                          <a:schemeClr val="dk1"/>
+                        </a:fillRef>
+                        <a:effectRef idx="0">
+                          <a:schemeClr val="dk1"/>
+                        </a:effectRef>
+                        <a:fontRef idx="minor">
+                          <a:schemeClr val="lt1"/>
+                        </a:fontRef>
+                      </wps:style>
+                      <wps:bodyPr rot="0" spcFirstLastPara="0" vertOverflow="overflow" horzOverflow="overflow" vert="horz" wrap="square" lIns="91440" tIns="45720" rIns="91440" bIns="45720" numCol="1" spcCol="0" rtlCol="0" fromWordArt="0" anchor="ctr" anchorCtr="0" forceAA="0" compatLnSpc="1">
+                        <a:prstTxWarp prst="textNoShape">
+                          <a:avLst/>
+                        </a:prstTxWarp>
+                        <a:noAutofit/>
+                      </wps:bodyPr>
+                    </wps:wsp>
+                  </a:graphicData>
+                </a:graphic>
+                <wp14:sizeRelV relativeFrom="margin">
+                  <wp14:pctHeight>0</wp14:pctHeight>
+                </wp14:sizeRelV>
+              </wp:anchor>
+            </w:drawing>
+          </mc:Choice>
+          <mc:Fallback>
+            <w:pict>
+              <v:shapetype w14:anchorId="161DB035" id="_x0000_t13" coordsize="21600,21600" o:spt="13" adj="16200,5400" path="m@0,0l@0@1,0@1,0@2@0@2@0,21600,21600,10800xe">
+                <v:stroke joinstyle="miter"/>
+                <v:formulas>
+                  <v:f eqn="val #0"/>
+                  <v:f eqn="val #1"/>
+                  <v:f eqn="sum height 0 #1"/>
+                  <v:f eqn="sum 10800 0 #1"/>
+                  <v:f eqn="sum width 0 #0"/>
+                  <v:f eqn="prod @4 @3 10800"/>
+                  <v:f eqn="sum width 0 @5"/>
+                </v:formulas>
+                <v:path o:connecttype="custom" o:connectlocs="@0,0;0,10800;@0,21600;21600,10800" o:connectangles="270,180,90,0" textboxrect="0,@1,@6,@2"/>
+                <v:handles>
+                  <v:h position="#0,#1" xrange="0,21600" yrange="0,10800"/>
+                </v:handles>
+              </v:shapetype>
+              <v:shape id="Flèche vers la droite 3" o:spid="_x0000_s1026" type="#_x0000_t13" style="position:absolute;margin-left:200.25pt;margin-top:4.45pt;width:1in;height:18.2pt;z-index:251664384;visibility:visible;mso-wrap-style:square;mso-height-percent:0;mso-wrap-distance-left:9pt;mso-wrap-distance-top:0;mso-wrap-distance-right:9pt;mso-wrap-distance-bottom:0;mso-position-horizontal:absolute;mso-position-horizontal-relative:text;mso-position-vertical:absolute;mso-position-vertical-relative:text;mso-height-percent:0;mso-height-relative:margin;v-text-anchor:middle" o:gfxdata="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" adj="18870" fillcolor="black [3200]" strokecolor="black [1600]" strokeweight="1pt">
+                <w10:wrap type="through"/>
+              </v:shape>
+            </w:pict>
+          </mc:Fallback>
+        </mc:AlternateContent>
+      </w:r>
+    </w:p>
+    <w:p/>
+    <w:p/>
+    <w:p/>
+    <w:p/>
+    <w:p/>
+    <w:p>
+      <w:pPr>
+        <w:ind w:firstLine="708"/>
+      </w:pPr>
+      <w:r>
+        <w:t>Ensuite en fonction du nombre d’utilisateurs on calcule la taille que doit avoir la matrice pour pouvoir assigner un mot code à chaque utilisateur. Une fois la taille de la matrice obtenue. On peut créer la matrice finale en remplissant to</w:t>
+      </w:r>
+      <w:r>
+        <w:t>utes les cases de cette matrice.</w:t>
+      </w:r>
+    </w:p>
+    <w:p>
+      <w:r>
+        <w:t xml:space="preserve">Pour remplir le reste de la matrice, on regarde où se situe la case en cour si cette case se situe dans la partie inferieur droite de </w:t>
+      </w:r>
+      <w:r>
+        <w:t>la matrice alors on regarde la valeur de la case dans la partie supérieure gauche de la matrice est on remplit la case avec l’inverse de cette case.</w:t>
+      </w:r>
+    </w:p>
+    <w:p/>
+    <w:p>
+      <w:r>
+        <w:t xml:space="preserve">Exemple : </w:t>
+      </w:r>
+    </w:p>
+    <w:p>
+      <w:r>
+        <w:tab/>
+      </w:r>
+    </w:p>
+    <w:p>
+      <w:r>
+        <w:rPr>
+          <w:noProof/>
+          <w:lang w:eastAsia="fr-FR"/>
+        </w:rPr>
+        <mc:AlternateContent>
+          <mc:Choice Requires="wps">
+            <w:drawing>
+              <wp:anchor distT="0" distB="0" distL="114300" distR="114300" simplePos="0" relativeHeight="251665408" behindDoc="0" locked="0" layoutInCell="1" allowOverlap="1" wp14:anchorId="477CE049" wp14:editId="7E8A97C2">
+                <wp:simplePos x="0" y="0"/>
+                <wp:positionH relativeFrom="column">
+                  <wp:posOffset>257810</wp:posOffset>
+                </wp:positionH>
+                <wp:positionV relativeFrom="paragraph">
+                  <wp:posOffset>22225</wp:posOffset>
+                </wp:positionV>
+                <wp:extent cx="2286000" cy="231140"/>
+                <wp:effectExtent l="0" t="0" r="0" b="0"/>
+                <wp:wrapSquare wrapText="bothSides"/>
+                <wp:docPr id="4" name="Zone de texte 4"/>
+                <wp:cNvGraphicFramePr/>
+                <a:graphic xmlns:a="http://schemas.openxmlformats.org/drawingml/2006/main">
+                  <a:graphicData uri="http://schemas.microsoft.com/office/word/2010/wordprocessingShape">
+                    <wps:wsp>
+                      <wps:cNvSpPr txBox="1"/>
+                      <wps:spPr>
+                        <a:xfrm>
+                          <a:off x="0" y="0"/>
+                          <a:ext cx="2286000" cy="231140"/>
+                        </a:xfrm>
+                        <a:prstGeom prst="rect">
+                          <a:avLst/>
+                        </a:prstGeom>
+                        <a:noFill/>
+                        <a:ln>
+                          <a:noFill/>
+                        </a:ln>
+                        <a:effectLst/>
+                      </wps:spPr>
+                      <wps:style>
+                        <a:lnRef idx="0">
+                          <a:schemeClr val="accent1"/>
+                        </a:lnRef>
+                        <a:fillRef idx="0">
+                          <a:schemeClr val="accent1"/>
+                        </a:fillRef>
+                        <a:effectRef idx="0">
+                          <a:schemeClr val="accent1"/>
+                        </a:effectRef>
+                        <a:fontRef idx="minor">
+                          <a:schemeClr val="dk1"/>
+                        </a:fontRef>
+                      </wps:style>
+                      <wps:txbx>
+                        <w:txbxContent>
+                          <w:p>
+                            <w:pPr>
+                              <w:rPr>
+                                <w:color w:val="D0CECE" w:themeColor="background2" w:themeShade="E6"/>
+                              </w:rPr>
+                            </w:pPr>
+                            <w:r>
+                              <w:rPr>
+                                <w:color w:val="D0CECE" w:themeColor="background2" w:themeShade="E6"/>
+                              </w:rPr>
+                              <w:t>0</w:t>
+                            </w:r>
+                            <w:r>
+                              <w:rPr>
+                                <w:color w:val="D0CECE" w:themeColor="background2" w:themeShade="E6"/>
+                              </w:rPr>
+                              <w:tab/>
+                              <w:t>1</w:t>
+                            </w:r>
+                            <w:r>
+                              <w:rPr>
+                                <w:color w:val="D0CECE" w:themeColor="background2" w:themeShade="E6"/>
+                              </w:rPr>
+                              <w:tab/>
+                              <w:t>2</w:t>
+                            </w:r>
+                            <w:r>
+                              <w:rPr>
+                                <w:color w:val="D0CECE" w:themeColor="background2" w:themeShade="E6"/>
+                              </w:rPr>
+                              <w:tab/>
+                              <w:t>3</w:t>
+                            </w:r>
+                          </w:p>
+                        </w:txbxContent>
+                      </wps:txbx>
+                      <wps:bodyPr rot="0" spcFirstLastPara="0" vertOverflow="overflow" horzOverflow="overflow" vert="horz" wrap="square" lIns="91440" tIns="45720" rIns="91440" bIns="45720" numCol="1" spcCol="0" rtlCol="0" fromWordArt="0" anchor="t" anchorCtr="0" forceAA="0" compatLnSpc="1">
+                        <a:prstTxWarp prst="textNoShape">
+                          <a:avLst/>
+                        </a:prstTxWarp>
+                        <a:noAutofit/>
+                      </wps:bodyPr>
+                    </wps:wsp>
+                  </a:graphicData>
+                </a:graphic>
+                <wp14:sizeRelV relativeFrom="margin">
+                  <wp14:pctHeight>0</wp14:pctHeight>
+                </wp14:sizeRelV>
+              </wp:anchor>
+            </w:drawing>
+          </mc:Choice>
+          <mc:Fallback>
+            <w:pict>
+              <v:shapetype w14:anchorId="477CE049" id="_x0000_t202" coordsize="21600,21600" o:spt="202" path="m0,0l0,21600,21600,21600,21600,0xe">
+                <v:stroke joinstyle="miter"/>
+                <v:path gradientshapeok="t" o:connecttype="rect"/>
+              </v:shapetype>
+              <v:shape id="Zone de texte 4" o:spid="_x0000_s1036" type="#_x0000_t202" style="position:absolute;margin-left:20.3pt;margin-top:1.75pt;width:180pt;height:18.2pt;z-index:251665408;visibility:visible;mso-wrap-style:square;mso-height-percent:0;mso-wrap-distance-left:9pt;mso-wrap-distance-top:0;mso-wrap-distance-right:9pt;mso-wrap-distance-bottom:0;mso-position-horizontal:absolute;mso-position-horizontal-relative:text;mso-position-vertical:absolute;mso-position-vertical-relative:text;mso-height-percent:0;mso-height-relative:margin;v-text-anchor:top" o:gfxdata="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" filled="f" stroked="f">
+                <v:textbox>
+                  <w:txbxContent>
+                    <w:p>
+                      <w:pPr>
+                        <w:rPr>
+                          <w:color w:val="D0CECE" w:themeColor="background2" w:themeShade="E6"/>
+                        </w:rPr>
+                      </w:pPr>
+                      <w:r>
+                        <w:rPr>
+                          <w:color w:val="D0CECE" w:themeColor="background2" w:themeShade="E6"/>
+                        </w:rPr>
+                        <w:t>0</w:t>
+                      </w:r>
+                      <w:r>
+                        <w:rPr>
+                          <w:color w:val="D0CECE" w:themeColor="background2" w:themeShade="E6"/>
+                        </w:rPr>
+                        <w:tab/>
+                        <w:t>1</w:t>
+                      </w:r>
+                      <w:r>
+                        <w:rPr>
+                          <w:color w:val="D0CECE" w:themeColor="background2" w:themeShade="E6"/>
+                        </w:rPr>
+                        <w:tab/>
+                        <w:t>2</w:t>
+                      </w:r>
+                      <w:r>
+                        <w:rPr>
+                          <w:color w:val="D0CECE" w:themeColor="background2" w:themeShade="E6"/>
+                        </w:rPr>
+                        <w:tab/>
+                        <w:t>3</w:t>
+                      </w:r>
+                    </w:p>
+                  </w:txbxContent>
+                </v:textbox>
+                <w10:wrap type="square"/>
+              </v:shape>
+            </w:pict>
+          </mc:Fallback>
+        </mc:AlternateContent>
+      </w:r>
+    </w:p>
+    <w:tbl>
+      <w:tblPr>
+        <w:tblStyle w:val="Grilledutableau"/>
+        <w:tblpPr w:leftFromText="141" w:rightFromText="141" w:vertAnchor="text" w:horzAnchor="page" w:tblpX="1690" w:tblpY="180"/>
+        <w:tblW w:w="2839" w:type="dxa"/>
+        <w:tblLook w:val="04A0" w:firstRow="1" w:lastRow="0" w:firstColumn="1" w:lastColumn="0" w:noHBand="0" w:noVBand="1"/>
+      </w:tblPr>
+      <w:tblGrid>
+        <w:gridCol w:w="667"/>
+        <w:gridCol w:w="787"/>
+        <w:gridCol w:w="662"/>
+        <w:gridCol w:w="723"/>
+      </w:tblGrid>
+      <w:tr>
+        <w:trPr>
+          <w:trHeight w:val="912"/>
+        </w:trPr>
+        <w:tc>
+          <w:tcPr>
+            <w:tcW w:w="667" w:type="dxa"/>
+            <w:vAlign w:val="center"/>
+          </w:tcPr>
+          <w:p>
+            <w:pPr>
+              <w:jc w:val="center"/>
+            </w:pPr>
+            <w:r>
+              <w:t>1</w:t>
+            </w:r>
+          </w:p>
+        </w:tc>
+        <w:tc>
+          <w:tcPr>
+            <w:tcW w:w="787" w:type="dxa"/>
+            <w:vAlign w:val="center"/>
+          </w:tcPr>
+          <w:p>
+            <w:pPr>
+              <w:jc w:val="center"/>
+            </w:pPr>
+            <w:r>
+              <w:t>1</w:t>
+            </w:r>
+          </w:p>
+        </w:tc>
+        <w:tc>
+          <w:tcPr>
+            <w:tcW w:w="662" w:type="dxa"/>
+            <w:vAlign w:val="center"/>
+          </w:tcPr>
+          <w:p>
+            <w:pPr>
+              <w:jc w:val="center"/>
+            </w:pPr>
+            <w:r>
+              <w:t>1</w:t>
+            </w:r>
+          </w:p>
+        </w:tc>
+        <w:tc>
+          <w:tcPr>
+            <w:tcW w:w="723" w:type="dxa"/>
+            <w:vAlign w:val="center"/>
+          </w:tcPr>
+          <w:p>
+            <w:pPr>
+              <w:spacing w:line="480" w:lineRule="auto"/>
+              <w:jc w:val="center"/>
+            </w:pPr>
+            <w:r>
+              <w:rPr>
+                <w:noProof/>
+                <w:lang w:eastAsia="fr-FR"/>
+              </w:rPr>
+              <mc:AlternateContent>
+                <mc:Choice Requires="wps">
+                  <w:drawing>
+                    <wp:anchor distT="0" distB="0" distL="114300" distR="114300" simplePos="0" relativeHeight="251667456" behindDoc="0" locked="0" layoutInCell="1" allowOverlap="1" wp14:anchorId="59ACA42B" wp14:editId="31D3ECAC">
+                      <wp:simplePos x="0" y="0"/>
+                      <wp:positionH relativeFrom="column">
+                        <wp:posOffset>42545</wp:posOffset>
+                      </wp:positionH>
+                      <wp:positionV relativeFrom="paragraph">
+                        <wp:posOffset>-22225</wp:posOffset>
+                      </wp:positionV>
+                      <wp:extent cx="154305" cy="345440"/>
+                      <wp:effectExtent l="0" t="0" r="0" b="10160"/>
+                      <wp:wrapNone/>
+                      <wp:docPr id="11" name="Zone de texte 11"/>
+                      <wp:cNvGraphicFramePr/>
+                      <a:graphic xmlns:a="http://schemas.openxmlformats.org/drawingml/2006/main">
+                        <a:graphicData uri="http://schemas.microsoft.com/office/word/2010/wordprocessingShape">
+                          <wps:wsp>
+                            <wps:cNvSpPr txBox="1"/>
+                            <wps:spPr>
+                              <a:xfrm>
+                                <a:off x="0" y="0"/>
+                                <a:ext cx="154305" cy="345440"/>
+                              </a:xfrm>
+                              <a:prstGeom prst="rect">
+                                <a:avLst/>
+                              </a:prstGeom>
+                              <a:noFill/>
+                              <a:ln>
+                                <a:noFill/>
+                              </a:ln>
+                              <a:effectLst/>
+                            </wps:spPr>
+                            <wps:style>
+                              <a:lnRef idx="0">
+                                <a:schemeClr val="accent1"/>
+                              </a:lnRef>
+                              <a:fillRef idx="0">
+                                <a:schemeClr val="accent1"/>
+                              </a:fillRef>
+                              <a:effectRef idx="0">
+                                <a:schemeClr val="accent1"/>
+                              </a:effectRef>
+                              <a:fontRef idx="minor">
+                                <a:schemeClr val="dk1"/>
+                              </a:fontRef>
+                            </wps:style>
+                            <wps:txbx>
+                              <w:txbxContent>
+                                <w:p>
+                                  <w:pPr>
+                                    <w:jc w:val="center"/>
+                                  </w:pPr>
+                                  <w:r>
+                                    <w:t>1</w:t>
+                                  </w:r>
+                                </w:p>
+                              </w:txbxContent>
+                            </wps:txbx>
+                            <wps:bodyPr rot="0" spcFirstLastPara="0" vertOverflow="overflow" horzOverflow="overflow" vert="horz" wrap="square" lIns="91440" tIns="45720" rIns="91440" bIns="45720" numCol="1" spcCol="0" rtlCol="0" fromWordArt="0" anchor="ctr" anchorCtr="0" forceAA="0" compatLnSpc="1">
+                              <a:prstTxWarp prst="textNoShape">
+                                <a:avLst/>
+                              </a:prstTxWarp>
+                              <a:noAutofit/>
+                            </wps:bodyPr>
+                          </wps:wsp>
+                        </a:graphicData>
+                      </a:graphic>
+                      <wp14:sizeRelH relativeFrom="margin">
+                        <wp14:pctWidth>0</wp14:pctWidth>
+                      </wp14:sizeRelH>
+                      <wp14:sizeRelV relativeFrom="margin">
+                        <wp14:pctHeight>0</wp14:pctHeight>
+                      </wp14:sizeRelV>
+                    </wp:anchor>
+                  </w:drawing>
+                </mc:Choice>
+                <mc:Fallback>
+                  <w:pict>
+                    <v:shape w14:anchorId="59ACA42B" id="Zone de texte 11" o:spid="_x0000_s1037" type="#_x0000_t202" style="position:absolute;left:0;text-align:left;margin-left:3.35pt;margin-top:-1.7pt;width:12.15pt;height:27.2pt;z-index:251667456;visibility:visible;mso-wrap-style:square;mso-width-percent:0;mso-height-percent:0;mso-wrap-distance-left:9pt;mso-wrap-distance-top:0;mso-wrap-distance-right:9pt;mso-wrap-distance-bottom:0;mso-position-horizontal:absolute;mso-position-horizontal-relative:text;mso-position-vertical:absolute;mso-position-vertical-relative:text;mso-width-percent:0;mso-height-percent:0;mso-width-relative:margin;mso-height-relative:margin;v-text-anchor:middle" o:gfxdata="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" filled="f" stroked="f">
+                      <v:textbox>
+                        <w:txbxContent>
+                          <w:p>
+                            <w:pPr>
+                              <w:jc w:val="center"/>
+                            </w:pPr>
+                            <w:r>
+                              <w:t>1</w:t>
+                            </w:r>
+                          </w:p>
+                        </w:txbxContent>
+                      </v:textbox>
+                    </v:shape>
+                  </w:pict>
+                </mc:Fallback>
+              </mc:AlternateContent>
+            </w:r>
+          </w:p>
+        </w:tc>
+      </w:tr>
+      <w:tr>
+        <w:trPr>
+          <w:trHeight w:val="786"/>
+        </w:trPr>
+        <w:tc>
+          <w:tcPr>
+            <w:tcW w:w="667" w:type="dxa"/>
+            <w:shd w:val="clear" w:color="auto" w:fill="F4B083" w:themeFill="accent2" w:themeFillTint="99"/>
+            <w:vAlign w:val="center"/>
+          </w:tcPr>
+          <w:p>
+            <w:pPr>
+              <w:jc w:val="center"/>
+            </w:pPr>
+            <w:r>
+              <w:t>1</w:t>
+            </w:r>
+          </w:p>
+        </w:tc>
+        <w:tc>
+          <w:tcPr>
+            <w:tcW w:w="787" w:type="dxa"/>
+            <w:shd w:val="clear" w:color="auto" w:fill="A8D08D" w:themeFill="accent6" w:themeFillTint="99"/>
+            <w:vAlign w:val="center"/>
+          </w:tcPr>
+          <w:p>
+            <w:pPr>
+              <w:jc w:val="center"/>
+            </w:pPr>
+            <w:r>
+              <w:t>0</w:t>
+            </w:r>
+          </w:p>
+        </w:tc>
+        <w:tc>
+          <w:tcPr>
+            <w:tcW w:w="662" w:type="dxa"/>
+            <w:shd w:val="clear" w:color="auto" w:fill="5B9BD5" w:themeFill="accent5"/>
+            <w:vAlign w:val="center"/>
+          </w:tcPr>
+          <w:p>
+            <w:pPr>
+              <w:jc w:val="center"/>
+            </w:pPr>
+            <w:r>
+              <w:t>1</w:t>
+            </w:r>
+          </w:p>
+        </w:tc>
+        <w:tc>
+          <w:tcPr>
+            <w:tcW w:w="723" w:type="dxa"/>
+            <w:vAlign w:val="center"/>
+          </w:tcPr>
+          <w:p>
+            <w:pPr>
+              <w:jc w:val="center"/>
+            </w:pPr>
+            <w:r>
+              <w:t>0</w:t>
+            </w:r>
+          </w:p>
+        </w:tc>
+      </w:tr>
+      <w:tr>
+        <w:trPr>
+          <w:trHeight w:val="954"/>
+        </w:trPr>
+        <w:tc>
+          <w:tcPr>
+            <w:tcW w:w="667" w:type="dxa"/>
+            <w:vAlign w:val="center"/>
+          </w:tcPr>
+          <w:p>
+            <w:pPr>
+              <w:jc w:val="center"/>
+            </w:pPr>
+            <w:r>
+              <w:t>1</w:t>
+            </w:r>
+          </w:p>
+        </w:tc>
+        <w:tc>
+          <w:tcPr>
+            <w:tcW w:w="787" w:type="dxa"/>
+            <w:vAlign w:val="center"/>
+          </w:tcPr>
+          <w:p>
+            <w:pPr>
+              <w:jc w:val="center"/>
+            </w:pPr>
+            <w:r>
+              <w:t>1</w:t>
+            </w:r>
+          </w:p>
+        </w:tc>
+        <w:tc>
+          <w:tcPr>
+            <w:tcW w:w="662" w:type="dxa"/>
+            <w:vAlign w:val="center"/>
+          </w:tcPr>
+          <w:p>
+            <w:pPr>
+              <w:jc w:val="center"/>
+            </w:pPr>
+            <w:r>
+              <w:t>0</w:t>
+            </w:r>
+          </w:p>
+        </w:tc>
+        <w:tc>
+          <w:tcPr>
+            <w:tcW w:w="723" w:type="dxa"/>
+            <w:vAlign w:val="center"/>
+          </w:tcPr>
+          <w:p>
+            <w:pPr>
+              <w:jc w:val="center"/>
+            </w:pPr>
+            <w:r>
+              <w:t>0</w:t>
+            </w:r>
+          </w:p>
+        </w:tc>
+      </w:tr>
+      <w:tr>
+        <w:trPr>
+          <w:trHeight w:val="842"/>
+        </w:trPr>
+        <w:tc>
+          <w:tcPr>
+            <w:tcW w:w="667" w:type="dxa"/>
+            <w:shd w:val="clear" w:color="auto" w:fill="5B9BD5" w:themeFill="accent5"/>
+            <w:vAlign w:val="center"/>
+          </w:tcPr>
+          <w:p>
+            <w:pPr>
+              <w:jc w:val="center"/>
+            </w:pPr>
+            <w:r>
+              <w:t>1</w:t>
+            </w:r>
+          </w:p>
+        </w:tc>
+        <w:tc>
+          <w:tcPr>
+            <w:tcW w:w="787" w:type="dxa"/>
+            <w:vAlign w:val="center"/>
+          </w:tcPr>
+          <w:p>
+            <w:pPr>
+              <w:jc w:val="center"/>
+            </w:pPr>
+            <w:r>
+              <w:t>0</w:t>
+            </w:r>
+          </w:p>
+        </w:tc>
+        <w:tc>
+          <w:tcPr>
+            <w:tcW w:w="662" w:type="dxa"/>
+            <w:vAlign w:val="center"/>
+          </w:tcPr>
+          <w:p>
+            <w:pPr>
+              <w:jc w:val="center"/>
+            </w:pPr>
+            <w:r>
+              <w:t>0</w:t>
+            </w:r>
+          </w:p>
+        </w:tc>
+        <w:tc>
+          <w:tcPr>
+            <w:tcW w:w="723" w:type="dxa"/>
+            <w:shd w:val="clear" w:color="auto" w:fill="FFFF00"/>
+            <w:vAlign w:val="center"/>
+          </w:tcPr>
+          <w:p>
+            <w:pPr>
+              <w:jc w:val="center"/>
+            </w:pPr>
+            <w:r>
+              <w:t>1</w:t>
+            </w:r>
+          </w:p>
+        </w:tc>
+      </w:tr>
+    </w:tbl>
+    <w:p>
+      <w:pPr>
+        <w:ind w:left="3540"/>
+        <w:jc w:val="both"/>
+      </w:pPr>
+      <w:r>
+        <w:rPr>
+          <w:noProof/>
+          <w:lang w:eastAsia="fr-FR"/>
+        </w:rPr>
+        <mc:AlternateContent>
+          <mc:Choice Requires="wps">
+            <w:drawing>
+              <wp:anchor distT="0" distB="0" distL="114300" distR="114300" simplePos="0" relativeHeight="251666432" behindDoc="0" locked="0" layoutInCell="1" allowOverlap="1" wp14:anchorId="31E93DDA" wp14:editId="633CF219">
+                <wp:simplePos x="0" y="0"/>
+                <wp:positionH relativeFrom="column">
+                  <wp:posOffset>-201930</wp:posOffset>
+                </wp:positionH>
+                <wp:positionV relativeFrom="paragraph">
+                  <wp:posOffset>285750</wp:posOffset>
+                </wp:positionV>
+                <wp:extent cx="228600" cy="2174240"/>
+                <wp:effectExtent l="0" t="0" r="0" b="10160"/>
+                <wp:wrapSquare wrapText="bothSides"/>
+                <wp:docPr id="6" name="Zone de texte 6"/>
+                <wp:cNvGraphicFramePr/>
+                <a:graphic xmlns:a="http://schemas.openxmlformats.org/drawingml/2006/main">
+                  <a:graphicData uri="http://schemas.microsoft.com/office/word/2010/wordprocessingShape">
+                    <wps:wsp>
+                      <wps:cNvSpPr txBox="1"/>
+                      <wps:spPr>
+                        <a:xfrm>
+                          <a:off x="0" y="0"/>
+                          <a:ext cx="228600" cy="2174240"/>
+                        </a:xfrm>
+                        <a:prstGeom prst="rect">
+                          <a:avLst/>
+                        </a:prstGeom>
+                        <a:noFill/>
+                        <a:ln>
+                          <a:noFill/>
+                        </a:ln>
+                        <a:effectLst/>
+                      </wps:spPr>
+                      <wps:style>
+                        <a:lnRef idx="0">
+                          <a:schemeClr val="accent1"/>
+                        </a:lnRef>
+                        <a:fillRef idx="0">
+                          <a:schemeClr val="accent1"/>
+                        </a:fillRef>
+                        <a:effectRef idx="0">
+                          <a:schemeClr val="accent1"/>
+                        </a:effectRef>
+                        <a:fontRef idx="minor">
+                          <a:schemeClr val="dk1"/>
+                        </a:fontRef>
+                      </wps:style>
+                      <wps:txbx>
+                        <w:txbxContent>
+                          <w:p>
+                            <w:pPr>
+                              <w:rPr>
+                                <w:color w:val="D0CECE" w:themeColor="background2" w:themeShade="E6"/>
+                              </w:rPr>
+                            </w:pPr>
+                            <w:r>
+                              <w:rPr>
+                                <w:color w:val="D0CECE" w:themeColor="background2" w:themeShade="E6"/>
+                              </w:rPr>
+                              <w:t>0</w:t>
+                            </w:r>
+                          </w:p>
+                          <w:p>
+                            <w:pPr>
+                              <w:rPr>
+                                <w:color w:val="D0CECE" w:themeColor="background2" w:themeShade="E6"/>
+                              </w:rPr>
+                            </w:pPr>
+                          </w:p>
+                          <w:p>
+                            <w:pPr>
+                              <w:rPr>
+                                <w:color w:val="D0CECE" w:themeColor="background2" w:themeShade="E6"/>
+                              </w:rPr>
+                            </w:pPr>
+                          </w:p>
+                          <w:p>
+                            <w:pPr>
+                              <w:rPr>
+                                <w:color w:val="D0CECE" w:themeColor="background2" w:themeShade="E6"/>
+                              </w:rPr>
+                            </w:pPr>
+                            <w:r>
+                              <w:rPr>
+                                <w:color w:val="D0CECE" w:themeColor="background2" w:themeShade="E6"/>
+                              </w:rPr>
+                              <w:t>1</w:t>
+                            </w:r>
+                          </w:p>
+                          <w:p>
+                            <w:pPr>
+                              <w:rPr>
+                                <w:color w:val="D0CECE" w:themeColor="background2" w:themeShade="E6"/>
+                              </w:rPr>
+                            </w:pPr>
+                          </w:p>
+                          <w:p>
+                            <w:pPr>
+                              <w:rPr>
+                                <w:color w:val="D0CECE" w:themeColor="background2" w:themeShade="E6"/>
+                              </w:rPr>
+                            </w:pPr>
+                          </w:p>
+                          <w:p>
+                            <w:pPr>
+                              <w:rPr>
+                                <w:color w:val="D0CECE" w:themeColor="background2" w:themeShade="E6"/>
+                              </w:rPr>
+                            </w:pPr>
+                            <w:r>
+                              <w:rPr>
+                                <w:color w:val="D0CECE" w:themeColor="background2" w:themeShade="E6"/>
+                              </w:rPr>
+                              <w:t>2</w:t>
+                            </w:r>
+                          </w:p>
+                          <w:p>
+                            <w:pPr>
+                              <w:rPr>
+                                <w:color w:val="D0CECE" w:themeColor="background2" w:themeShade="E6"/>
+                              </w:rPr>
+                            </w:pPr>
+                          </w:p>
+                          <w:p>
+                            <w:pPr>
+                              <w:rPr>
+                                <w:color w:val="D0CECE" w:themeColor="background2" w:themeShade="E6"/>
+                              </w:rPr>
+                            </w:pPr>
+                          </w:p>
+                          <w:p>
+                            <w:pPr>
+                              <w:rPr>
+                                <w:color w:val="D0CECE" w:themeColor="background2" w:themeShade="E6"/>
+                              </w:rPr>
+                            </w:pPr>
+                            <w:r>
+                              <w:rPr>
+                                <w:color w:val="D0CECE" w:themeColor="background2" w:themeShade="E6"/>
+                              </w:rPr>
+                              <w:t>3</w:t>
+                            </w:r>
+                          </w:p>
+                        </w:txbxContent>
+                      </wps:txbx>
+                      <wps:bodyPr rot="0" spcFirstLastPara="0" vertOverflow="overflow" horzOverflow="overflow" vert="horz" wrap="square" lIns="91440" tIns="45720" rIns="91440" bIns="45720" numCol="1" spcCol="0" rtlCol="0" fromWordArt="0" anchor="t" anchorCtr="0" forceAA="0" compatLnSpc="1">
+                        <a:prstTxWarp prst="textNoShape">
+                          <a:avLst/>
+                        </a:prstTxWarp>
+                        <a:noAutofit/>
+                      </wps:bodyPr>
+                    </wps:wsp>
+                  </a:graphicData>
+                </a:graphic>
+                <wp14:sizeRelV relativeFrom="margin">
+                  <wp14:pctHeight>0</wp14:pctHeight>
+                </wp14:sizeRelV>
+              </wp:anchor>
+            </w:drawing>
+          </mc:Choice>
+          <mc:Fallback>
+            <w:pict>
+              <v:shape w14:anchorId="31E93DDA" id="Zone de texte 6" o:spid="_x0000_s1038" type="#_x0000_t202" style="position:absolute;left:0;text-align:left;margin-left:-15.9pt;margin-top:22.5pt;width:18pt;height:171.2pt;z-index:251666432;visibility:visible;mso-wrap-style:square;mso-height-percent:0;mso-wrap-distance-left:9pt;mso-wrap-distance-top:0;mso-wrap-distance-right:9pt;mso-wrap-distance-bottom:0;mso-position-horizontal:absolute;mso-position-horizontal-relative:text;mso-position-vertical:absolute;mso-position-vertical-relative:text;mso-height-percent:0;mso-height-relative:margin;v-text-anchor:top" o:gfxdata="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" filled="f" stroked="f">
+                <v:textbox>
+                  <w:txbxContent>
+                    <w:p>
+                      <w:pPr>
+                        <w:rPr>
+                          <w:color w:val="D0CECE" w:themeColor="background2" w:themeShade="E6"/>
+                        </w:rPr>
+                      </w:pPr>
+                      <w:r>
+                        <w:rPr>
+                          <w:color w:val="D0CECE" w:themeColor="background2" w:themeShade="E6"/>
+                        </w:rPr>
+                        <w:t>0</w:t>
+                      </w:r>
+                    </w:p>
+                    <w:p>
+                      <w:pPr>
+                        <w:rPr>
+                          <w:color w:val="D0CECE" w:themeColor="background2" w:themeShade="E6"/>
+                        </w:rPr>
+                      </w:pPr>
+                    </w:p>
+                    <w:p>
+                      <w:pPr>
+                        <w:rPr>
+                          <w:color w:val="D0CECE" w:themeColor="background2" w:themeShade="E6"/>
+                        </w:rPr>
+                      </w:pPr>
+                    </w:p>
+                    <w:p>
+                      <w:pPr>
+                        <w:rPr>
+                          <w:color w:val="D0CECE" w:themeColor="background2" w:themeShade="E6"/>
+                        </w:rPr>
+                      </w:pPr>
+                      <w:r>
+                        <w:rPr>
+                          <w:color w:val="D0CECE" w:themeColor="background2" w:themeShade="E6"/>
+                        </w:rPr>
+                        <w:t>1</w:t>
+                      </w:r>
+                    </w:p>
+                    <w:p>
+                      <w:pPr>
+                        <w:rPr>
+                          <w:color w:val="D0CECE" w:themeColor="background2" w:themeShade="E6"/>
+                        </w:rPr>
+                      </w:pPr>
+                    </w:p>
+                    <w:p>
+                      <w:pPr>
+                        <w:rPr>
+                          <w:color w:val="D0CECE" w:themeColor="background2" w:themeShade="E6"/>
+                        </w:rPr>
+                      </w:pPr>
+                    </w:p>
+                    <w:p>
+                      <w:pPr>
+                        <w:rPr>
+                          <w:color w:val="D0CECE" w:themeColor="background2" w:themeShade="E6"/>
+                        </w:rPr>
+                      </w:pPr>
+                      <w:r>
+                        <w:rPr>
+                          <w:color w:val="D0CECE" w:themeColor="background2" w:themeShade="E6"/>
+                        </w:rPr>
+                        <w:t>2</w:t>
+                      </w:r>
+                    </w:p>
+                    <w:p>
+                      <w:pPr>
+                        <w:rPr>
+                          <w:color w:val="D0CECE" w:themeColor="background2" w:themeShade="E6"/>
+                        </w:rPr>
+                      </w:pPr>
+                    </w:p>
+                    <w:p>
+                      <w:pPr>
+                        <w:rPr>
+                          <w:color w:val="D0CECE" w:themeColor="background2" w:themeShade="E6"/>
+                        </w:rPr>
+                      </w:pPr>
+                    </w:p>
+                    <w:p>
+                      <w:pPr>
+                        <w:rPr>
+                          <w:color w:val="D0CECE" w:themeColor="background2" w:themeShade="E6"/>
+                        </w:rPr>
+                      </w:pPr>
+                      <w:r>
+                        <w:rPr>
+                          <w:color w:val="D0CECE" w:themeColor="background2" w:themeShade="E6"/>
+                        </w:rPr>
+                        <w:t>3</w:t>
+                      </w:r>
+                    </w:p>
+                  </w:txbxContent>
+                </v:textbox>
+                <w10:wrap type="square"/>
+              </v:shape>
+            </w:pict>
+          </mc:Fallback>
+        </mc:AlternateContent>
+      </w:r>
+      <w:r>
+        <w:t>On parcoure la matrice en fonction des différentes tailles possible de matrice en commençant par la taille 2 car la matrice de base est de taille (2 x 2)</w:t>
+      </w:r>
+      <w:r>
+        <w:t>. O</w:t>
+      </w:r>
+      <w:r>
+        <w:t>n dit que la case d’indice [i]</w:t>
+      </w:r>
+      <w:r>
+        <w:t xml:space="preserve"> </w:t>
+      </w:r>
+      <w:r>
+        <w:t>[j] est lié à la case d’indice [i</w:t>
+      </w:r>
+      <w:r>
+        <w:t xml:space="preserve"> - </w:t>
+      </w:r>
+      <w:r>
+        <w:t>taille] [</w:t>
+      </w:r>
+      <w:r>
+        <w:t>j</w:t>
+      </w:r>
+      <w:r>
+        <w:t xml:space="preserve"> - taille</w:t>
+      </w:r>
+      <w:r>
+        <w:t>]</w:t>
+      </w:r>
+      <w:r>
+        <w:t xml:space="preserve"> et en</w:t>
+      </w:r>
+      <w:r>
+        <w:t xml:space="preserve"> fonction des valeur</w:t>
+      </w:r>
+      <w:r>
+        <w:t>s</w:t>
+      </w:r>
+      <w:r>
+        <w:t xml:space="preserve"> de i et j</w:t>
+      </w:r>
+      <w:r>
+        <w:t>,</w:t>
+      </w:r>
+      <w:r>
+        <w:t xml:space="preserve"> si </w:t>
+      </w:r>
+      <w:r>
+        <w:t xml:space="preserve">les deux valeurs sont </w:t>
+      </w:r>
+      <w:r>
+        <w:t>supérieures</w:t>
+      </w:r>
+      <w:r>
+        <w:t xml:space="preserve"> </w:t>
+      </w:r>
+      <w:r>
+        <w:t>à</w:t>
+      </w:r>
+      <w:r>
+        <w:t xml:space="preserve"> </w:t>
+      </w:r>
+      <w:r>
+        <w:t>la taille</w:t>
+      </w:r>
+      <w:r>
+        <w:t>,</w:t>
+      </w:r>
+      <w:r>
+        <w:t xml:space="preserve"> par exemple comme la case jaune ou i et j sont égaux a trois et la taille est égale a deux alors la valeur de la case est égale à l’inverse de la case </w:t>
+      </w:r>
+      <w:r>
+        <w:t>d’indice [</w:t>
+      </w:r>
+      <w:r>
+        <w:t xml:space="preserve">i - </w:t>
+      </w:r>
+      <w:r>
+        <w:t>taille] [</w:t>
+      </w:r>
+      <w:r>
+        <w:t>j - taille]</w:t>
+      </w:r>
+      <w:r>
+        <w:t xml:space="preserve"> ici la case verte</w:t>
+      </w:r>
+      <w:r>
+        <w:t>. S</w:t>
+      </w:r>
+      <w:r>
+        <w:t xml:space="preserve">inon si les deux (i et </w:t>
+      </w:r>
+      <w:proofErr w:type="spellStart"/>
+      <w:r>
+        <w:t>j</w:t>
+      </w:r>
+      <w:proofErr w:type="spellEnd"/>
+      <w:r>
+        <w:t xml:space="preserve">) ne sont pas </w:t>
+      </w:r>
+      <w:r>
+        <w:t>supérieur</w:t>
+      </w:r>
+      <w:r>
+        <w:t xml:space="preserve"> </w:t>
+      </w:r>
+      <w:r>
+        <w:t xml:space="preserve">a la taille comme les deux cases bleues ou il n’y a qu’une seule des deux valeurs qui est supérieur à la taille de la matrice alors est sont égales à la valeur de la case d’indice </w:t>
+      </w:r>
+      <w:r>
+        <w:t>[i - taille] [j - taille]</w:t>
+      </w:r>
+      <w:r>
+        <w:t xml:space="preserve"> ici la case orange</w:t>
+      </w:r>
+      <w:r>
+        <w:t>.</w:t>
+      </w:r>
+      <w:r>
+        <w:t xml:space="preserve"> On </w:t>
+      </w:r>
+      <w:r>
+        <w:t>répète cette</w:t>
+      </w:r>
+      <w:r>
+        <w:t xml:space="preserve"> action      jusqu'à ce que la taille de la matrice voulue soit atteint</w:t>
+      </w:r>
+    </w:p>
+    <w:p>
+      <w:pPr>
+        <w:jc w:val="both"/>
+      </w:pPr>
+    </w:p>
+    <w:p>
+      <w:pPr>
+        <w:jc w:val="both"/>
+      </w:pPr>
+    </w:p>
+    <w:p>
+      <w:pPr>
+        <w:ind w:firstLine="708"/>
+        <w:jc w:val="both"/>
+      </w:pPr>
+      <w:r>
+        <w:rPr>
+          <w:noProof/>
+          <w:lang w:eastAsia="fr-FR"/>
+        </w:rPr>
+        <mc:AlternateContent>
+          <mc:Choice Requires="wps">
+            <w:drawing>
+              <wp:anchor distT="0" distB="0" distL="114300" distR="114300" simplePos="0" relativeHeight="251668480" behindDoc="1" locked="0" layoutInCell="1" allowOverlap="1" wp14:anchorId="5F780587" wp14:editId="7A1A1965">
+                <wp:simplePos x="0" y="0"/>
+                <wp:positionH relativeFrom="column">
+                  <wp:posOffset>2161513</wp:posOffset>
+                </wp:positionH>
+                <wp:positionV relativeFrom="paragraph">
+                  <wp:posOffset>-326211</wp:posOffset>
+                </wp:positionV>
+                <wp:extent cx="1289050" cy="457200"/>
+                <wp:effectExtent l="0" t="0" r="0" b="0"/>
+                <wp:wrapNone/>
+                <wp:docPr id="12" name="Zone de texte 12"/>
+                <wp:cNvGraphicFramePr/>
+                <a:graphic xmlns:a="http://schemas.openxmlformats.org/drawingml/2006/main">
+                  <a:graphicData uri="http://schemas.microsoft.com/office/word/2010/wordprocessingShape">
+                    <wps:wsp>
+                      <wps:cNvSpPr txBox="1"/>
+                      <wps:spPr>
+                        <a:xfrm>
+                          <a:off x="0" y="0"/>
+                          <a:ext cx="1289050" cy="457200"/>
+                        </a:xfrm>
+                        <a:prstGeom prst="rect">
+                          <a:avLst/>
+                        </a:prstGeom>
+                        <a:noFill/>
+                        <a:ln>
+                          <a:noFill/>
+                        </a:ln>
+                        <a:effectLst/>
+                      </wps:spPr>
+                      <wps:style>
+                        <a:lnRef idx="0">
+                          <a:schemeClr val="accent1"/>
+                        </a:lnRef>
+                        <a:fillRef idx="0">
+                          <a:schemeClr val="accent1"/>
+                        </a:fillRef>
+                        <a:effectRef idx="0">
+                          <a:schemeClr val="accent1"/>
+                        </a:effectRef>
+                        <a:fontRef idx="minor">
+                          <a:schemeClr val="dk1"/>
+                        </a:fontRef>
+                      </wps:style>
+                      <wps:txbx>
+                        <w:txbxContent>
+                          <w:p>
+                            <w:pPr>
+                              <w:rPr>
+                                <w:b/>
+                                <w:i/>
+                                <w:color w:val="FF0000"/>
+                                <w:sz w:val="40"/>
+                                <w:szCs w:val="40"/>
+                              </w:rPr>
+                            </w:pPr>
+                            <w:r>
+                              <w:rPr>
+                                <w:b/>
+                                <w:i/>
+                                <w:color w:val="FF0000"/>
+                                <w:sz w:val="40"/>
+                                <w:szCs w:val="40"/>
+                              </w:rPr>
+                              <w:t>A Corriger</w:t>
+                            </w:r>
+                          </w:p>
+                        </w:txbxContent>
+                      </wps:txbx>
+                      <wps:bodyPr rot="0" spcFirstLastPara="0" vertOverflow="overflow" horzOverflow="overflow" vert="horz" wrap="square" lIns="91440" tIns="45720" rIns="91440" bIns="45720" numCol="1" spcCol="0" rtlCol="0" fromWordArt="0" anchor="t" anchorCtr="0" forceAA="0" compatLnSpc="1">
+                        <a:prstTxWarp prst="textNoShape">
+                          <a:avLst/>
+                        </a:prstTxWarp>
+                        <a:noAutofit/>
+                      </wps:bodyPr>
+                    </wps:wsp>
+                  </a:graphicData>
+                </a:graphic>
+                <wp14:sizeRelH relativeFrom="margin">
+                  <wp14:pctWidth>0</wp14:pctWidth>
+                </wp14:sizeRelH>
+              </wp:anchor>
+            </w:drawing>
+          </mc:Choice>
+          <mc:Fallback>
+            <w:pict>
+              <v:shape w14:anchorId="5F780587" id="Zone de texte 12" o:spid="_x0000_s1039" type="#_x0000_t202" style="position:absolute;left:0;text-align:left;margin-left:170.2pt;margin-top:-25.65pt;width:101.5pt;height:36pt;z-index:-251648000;visibility:visible;mso-wrap-style:square;mso-width-percent:0;mso-wrap-distance-left:9pt;mso-wrap-distance-top:0;mso-wrap-distance-right:9pt;mso-wrap-distance-bottom:0;mso-position-horizontal:absolute;mso-position-horizontal-relative:text;mso-position-vertical:absolute;mso-position-vertical-relative:text;mso-width-percent:0;mso-width-relative:margin;v-text-anchor:top" o:gfxdata="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" filled="f" stroked="f">
+                <v:textbox>
+                  <w:txbxContent>
+                    <w:p>
+                      <w:pPr>
+                        <w:rPr>
+                          <w:b/>
+                          <w:i/>
+                          <w:color w:val="FF0000"/>
+                          <w:sz w:val="40"/>
+                          <w:szCs w:val="40"/>
+                        </w:rPr>
+                      </w:pPr>
+                      <w:r>
+                        <w:rPr>
+                          <w:b/>
+                          <w:i/>
+                          <w:color w:val="FF0000"/>
+                          <w:sz w:val="40"/>
+                          <w:szCs w:val="40"/>
+                        </w:rPr>
+                        <w:t>A Corriger</w:t>
+                      </w:r>
+                    </w:p>
+                  </w:txbxContent>
+                </v:textbox>
+              </v:shape>
+            </w:pict>
+          </mc:Fallback>
+        </mc:AlternateContent>
+      </w:r>
+      <w:r>
+        <w:t xml:space="preserve">Une fois la matrice d’Hadamard créé </w:t>
+      </w:r>
+      <w:r>
+        <w:t>on assigne un mot code à chaque utilisateur pour cela on crée une matrice avec autant de ligne que d’utilisateurs. Pour choisir qu’elle ligne de la matrice d’Hadamard sera choisi pour chaque utilisateur nous avons choisi de prendre la première ligne de la matrice pour le premier utilisateur la deuxième pour le deuxième ainsi de suite. Il aurait mieux fallu prendre aléatoirement une ligne de la matrice d’Hadamard pour chaque utilisateur mais pour les tests et dans le cadre du TP nous avons choisi de ne pas prendre un ordre aléatoire.</w:t>
+      </w:r>
+    </w:p>
+    <w:p>
+      <w:pPr>
+        <w:jc w:val="both"/>
+      </w:pPr>
+    </w:p>
+    <w:p>
+      <w:pPr>
+        <w:jc w:val="both"/>
+      </w:pPr>
+    </w:p>
+    <w:p>
+      <w:pPr>
+        <w:jc w:val="both"/>
+      </w:pPr>
+    </w:p>
+    <w:p>
+      <w:pPr>
+        <w:jc w:val="both"/>
+      </w:pPr>
+    </w:p>
+    <w:p>
+      <w:pPr>
+        <w:jc w:val="both"/>
+      </w:pPr>
     </w:p>
     <w:p>
       <w:proofErr w:type="spellStart"/>
@@ -962,8 +2396,6 @@
       <w:r>
         <w:br w:type="page"/>
       </w:r>
-      <w:bookmarkStart w:id="0" w:name="_GoBack"/>
-      <w:bookmarkEnd w:id="0"/>
     </w:p>
     <w:p>
       <w:proofErr w:type="spellStart"/>
@@ -1389,6 +2821,49 @@
     <w:name w:val="Normal"/>
     <w:qFormat/>
   </w:style>
+  <w:style w:type="paragraph" w:styleId="Titre1">
+    <w:name w:val="heading 1"/>
+    <w:basedOn w:val="Normal"/>
+    <w:next w:val="Normal"/>
+    <w:link w:val="Titre1Car"/>
+    <w:uiPriority w:val="9"/>
+    <w:qFormat/>
+    <w:rsid w:val="007B795D"/>
+    <w:pPr>
+      <w:keepNext/>
+      <w:keepLines/>
+      <w:spacing w:before="240"/>
+      <w:outlineLvl w:val="0"/>
+    </w:pPr>
+    <w:rPr>
+      <w:rFonts w:asciiTheme="majorHAnsi" w:eastAsiaTheme="majorEastAsia" w:hAnsiTheme="majorHAnsi" w:cstheme="majorBidi"/>
+      <w:color w:val="2F5496" w:themeColor="accent1" w:themeShade="BF"/>
+      <w:sz w:val="32"/>
+      <w:szCs w:val="32"/>
+    </w:rPr>
+  </w:style>
+  <w:style w:type="paragraph" w:styleId="Titre2">
+    <w:name w:val="heading 2"/>
+    <w:basedOn w:val="Normal"/>
+    <w:next w:val="Normal"/>
+    <w:link w:val="Titre2Car"/>
+    <w:uiPriority w:val="9"/>
+    <w:unhideWhenUsed/>
+    <w:qFormat/>
+    <w:rsid w:val="007B795D"/>
+    <w:pPr>
+      <w:keepNext/>
+      <w:keepLines/>
+      <w:spacing w:before="40"/>
+      <w:outlineLvl w:val="1"/>
+    </w:pPr>
+    <w:rPr>
+      <w:rFonts w:asciiTheme="majorHAnsi" w:eastAsiaTheme="majorEastAsia" w:hAnsiTheme="majorHAnsi" w:cstheme="majorBidi"/>
+      <w:color w:val="2F5496" w:themeColor="accent1" w:themeShade="BF"/>
+      <w:sz w:val="26"/>
+      <w:szCs w:val="26"/>
+    </w:rPr>
+  </w:style>
   <w:style w:type="character" w:default="1" w:styleId="Policepardfaut">
     <w:name w:val="Default Paragraph Font"/>
     <w:uiPriority w:val="1"/>
@@ -1441,6 +2916,88 @@
       <w:szCs w:val="22"/>
       <w:lang w:val="en-US" w:eastAsia="zh-CN"/>
     </w:rPr>
+  </w:style>
+  <w:style w:type="paragraph" w:styleId="Titre">
+    <w:name w:val="Title"/>
+    <w:basedOn w:val="Normal"/>
+    <w:next w:val="Normal"/>
+    <w:link w:val="TitreCar"/>
+    <w:uiPriority w:val="10"/>
+    <w:qFormat/>
+    <w:rsid w:val="007B795D"/>
+    <w:pPr>
+      <w:contextualSpacing/>
+    </w:pPr>
+    <w:rPr>
+      <w:rFonts w:asciiTheme="majorHAnsi" w:eastAsiaTheme="majorEastAsia" w:hAnsiTheme="majorHAnsi" w:cstheme="majorBidi"/>
+      <w:spacing w:val="-10"/>
+      <w:kern w:val="28"/>
+      <w:sz w:val="56"/>
+      <w:szCs w:val="56"/>
+    </w:rPr>
+  </w:style>
+  <w:style w:type="character" w:customStyle="1" w:styleId="TitreCar">
+    <w:name w:val="Titre Car"/>
+    <w:basedOn w:val="Policepardfaut"/>
+    <w:link w:val="Titre"/>
+    <w:uiPriority w:val="10"/>
+    <w:rsid w:val="007B795D"/>
+    <w:rPr>
+      <w:rFonts w:asciiTheme="majorHAnsi" w:eastAsiaTheme="majorEastAsia" w:hAnsiTheme="majorHAnsi" w:cstheme="majorBidi"/>
+      <w:spacing w:val="-10"/>
+      <w:kern w:val="28"/>
+      <w:sz w:val="56"/>
+      <w:szCs w:val="56"/>
+    </w:rPr>
+  </w:style>
+  <w:style w:type="character" w:customStyle="1" w:styleId="Titre1Car">
+    <w:name w:val="Titre 1 Car"/>
+    <w:basedOn w:val="Policepardfaut"/>
+    <w:link w:val="Titre1"/>
+    <w:uiPriority w:val="9"/>
+    <w:rsid w:val="007B795D"/>
+    <w:rPr>
+      <w:rFonts w:asciiTheme="majorHAnsi" w:eastAsiaTheme="majorEastAsia" w:hAnsiTheme="majorHAnsi" w:cstheme="majorBidi"/>
+      <w:color w:val="2F5496" w:themeColor="accent1" w:themeShade="BF"/>
+      <w:sz w:val="32"/>
+      <w:szCs w:val="32"/>
+    </w:rPr>
+  </w:style>
+  <w:style w:type="character" w:customStyle="1" w:styleId="Titre2Car">
+    <w:name w:val="Titre 2 Car"/>
+    <w:basedOn w:val="Policepardfaut"/>
+    <w:link w:val="Titre2"/>
+    <w:uiPriority w:val="9"/>
+    <w:rsid w:val="007B795D"/>
+    <w:rPr>
+      <w:rFonts w:asciiTheme="majorHAnsi" w:eastAsiaTheme="majorEastAsia" w:hAnsiTheme="majorHAnsi" w:cstheme="majorBidi"/>
+      <w:color w:val="2F5496" w:themeColor="accent1" w:themeShade="BF"/>
+      <w:sz w:val="26"/>
+      <w:szCs w:val="26"/>
+    </w:rPr>
+  </w:style>
+  <w:style w:type="table" w:styleId="Grilledutableau">
+    <w:name w:val="Table Grid"/>
+    <w:basedOn w:val="TableauNormal"/>
+    <w:uiPriority w:val="39"/>
+    <w:rsid w:val="00A65654"/>
+    <w:tblPr>
+      <w:tblInd w:w="0" w:type="dxa"/>
+      <w:tblBorders>
+        <w:top w:val="single" w:sz="4" w:space="0" w:color="auto"/>
+        <w:left w:val="single" w:sz="4" w:space="0" w:color="auto"/>
+        <w:bottom w:val="single" w:sz="4" w:space="0" w:color="auto"/>
+        <w:right w:val="single" w:sz="4" w:space="0" w:color="auto"/>
+        <w:insideH w:val="single" w:sz="4" w:space="0" w:color="auto"/>
+        <w:insideV w:val="single" w:sz="4" w:space="0" w:color="auto"/>
+      </w:tblBorders>
+      <w:tblCellMar>
+        <w:top w:w="0" w:type="dxa"/>
+        <w:left w:w="108" w:type="dxa"/>
+        <w:bottom w:w="0" w:type="dxa"/>
+        <w:right w:w="108" w:type="dxa"/>
+      </w:tblCellMar>
+    </w:tblPr>
   </w:style>
 </w:styles>
 </file>

</xml_diff>